<commit_message>
Continued dual motor driver software development
</commit_message>
<xml_diff>
--- a/Tilty Software/Arduino/Libraries/Dual_Motor_Driver_2/Register Addresses.docx
+++ b/Tilty Software/Arduino/Libraries/Dual_Motor_Driver_2/Register Addresses.docx
@@ -34,8 +34,6 @@
       <w:r>
         <w:t>0X04-0X08: M1_ENCODER_RAW</w:t>
       </w:r>
-      <w:bookmarkStart w:id="0" w:name="_GoBack"/>
-      <w:bookmarkEnd w:id="0"/>
     </w:p>
     <w:p>
       <w:r>
@@ -894,6 +892,54 @@
         </w:tabs>
         <w:ind w:left="810" w:hanging="810"/>
       </w:pPr>
+    </w:p>
+    <w:p>
+      <w:pPr>
+        <w:tabs>
+          <w:tab w:val="left" w:pos="810"/>
+        </w:tabs>
+        <w:ind w:left="810" w:hanging="810"/>
+      </w:pPr>
+    </w:p>
+    <w:p>
+      <w:pPr>
+        <w:tabs>
+          <w:tab w:val="left" w:pos="810"/>
+        </w:tabs>
+        <w:ind w:left="810" w:hanging="810"/>
+      </w:pPr>
+    </w:p>
+    <w:p>
+      <w:pPr>
+        <w:tabs>
+          <w:tab w:val="left" w:pos="810"/>
+        </w:tabs>
+        <w:ind w:left="810" w:hanging="810"/>
+      </w:pPr>
+      <w:r>
+        <w:t>To use EEPROM save and load features, set their respective registers to the appropriate values, then set the active register to them without any following values.</w:t>
+      </w:r>
+    </w:p>
+    <w:p>
+      <w:pPr>
+        <w:tabs>
+          <w:tab w:val="left" w:pos="810"/>
+        </w:tabs>
+        <w:ind w:left="810" w:hanging="810"/>
+      </w:pPr>
+    </w:p>
+    <w:p>
+      <w:pPr>
+        <w:tabs>
+          <w:tab w:val="left" w:pos="810"/>
+        </w:tabs>
+        <w:ind w:left="810" w:hanging="810"/>
+      </w:pPr>
+      <w:r>
+        <w:t>To auto-load data at startup, save the EEPROM_LOAD register. Any values in the EEPROM_LOAD register at startup will be auto-loaded upon power-up.</w:t>
+      </w:r>
+      <w:bookmarkStart w:id="0" w:name="_GoBack"/>
+      <w:bookmarkEnd w:id="0"/>
     </w:p>
     <w:sectPr>
       <w:pgSz w:w="12240" w:h="15840"/>

</xml_diff>